<commit_message>
Data Flow Graph finished
</commit_message>
<xml_diff>
--- a/WordFile PDF/ExtractDFDRemove.docx
+++ b/WordFile PDF/ExtractDFDRemove.docx
@@ -14,7 +14,7 @@
         <mc:AlternateContent>
           <mc:Choice Requires="wpg">
             <w:drawing>
-              <wp:anchor distT="0" distB="0" distL="114300" distR="114300" simplePos="0" relativeHeight="251658240" behindDoc="1" locked="0" layoutInCell="1" allowOverlap="1" wp14:anchorId="3CBEA4B7" wp14:editId="1E57E26D">
+              <wp:anchor distT="0" distB="0" distL="114300" distR="114300" simplePos="0" relativeHeight="251658240" behindDoc="1" locked="0" layoutInCell="1" allowOverlap="1" wp14:anchorId="3CBEA4B7" wp14:editId="4B12FFF2">
                 <wp:simplePos x="0" y="0"/>
                 <wp:positionH relativeFrom="column">
                   <wp:posOffset>1301750</wp:posOffset>
@@ -6069,13 +6069,181 @@
         </mc:AlternateContent>
       </w:r>
     </w:p>
-    <w:bookmarkStart w:id="0" w:name="_GoBack"/>
-    <w:bookmarkEnd w:id="0"/>
     <w:p>
       <w:pPr>
         <w:spacing w:after="0"/>
         <w:ind w:left="2053"/>
       </w:pPr>
+      <w:bookmarkStart w:id="0" w:name="_GoBack"/>
+      <w:bookmarkEnd w:id="0"/>
+      <w:r>
+        <w:rPr>
+          <w:noProof/>
+        </w:rPr>
+        <mc:AlternateContent>
+          <mc:Choice Requires="wps">
+            <w:drawing>
+              <wp:anchor distT="0" distB="0" distL="114300" distR="114300" simplePos="0" relativeHeight="251661312" behindDoc="0" locked="0" layoutInCell="1" allowOverlap="1" wp14:anchorId="2E9808F4" wp14:editId="6F174003">
+                <wp:simplePos x="0" y="0"/>
+                <wp:positionH relativeFrom="column">
+                  <wp:posOffset>5840142</wp:posOffset>
+                </wp:positionH>
+                <wp:positionV relativeFrom="paragraph">
+                  <wp:posOffset>684564</wp:posOffset>
+                </wp:positionV>
+                <wp:extent cx="60927" cy="60918"/>
+                <wp:effectExtent l="0" t="0" r="0" b="0"/>
+                <wp:wrapNone/>
+                <wp:docPr id="3" name="Shape 289"/>
+                <wp:cNvGraphicFramePr/>
+                <a:graphic xmlns:a="http://schemas.openxmlformats.org/drawingml/2006/main">
+                  <a:graphicData uri="http://schemas.microsoft.com/office/word/2010/wordprocessingShape">
+                    <wps:wsp>
+                      <wps:cNvSpPr/>
+                      <wps:spPr>
+                        <a:xfrm>
+                          <a:off x="0" y="0"/>
+                          <a:ext cx="60927" cy="60918"/>
+                        </a:xfrm>
+                        <a:custGeom>
+                          <a:avLst/>
+                          <a:gdLst/>
+                          <a:ahLst/>
+                          <a:cxnLst/>
+                          <a:rect l="0" t="0" r="0" b="0"/>
+                          <a:pathLst>
+                            <a:path w="60931" h="60932">
+                              <a:moveTo>
+                                <a:pt x="0" y="0"/>
+                              </a:moveTo>
+                              <a:lnTo>
+                                <a:pt x="60931" y="30466"/>
+                              </a:lnTo>
+                              <a:lnTo>
+                                <a:pt x="0" y="60932"/>
+                              </a:lnTo>
+                            </a:path>
+                          </a:pathLst>
+                        </a:custGeom>
+                        <a:ln w="6093" cap="flat">
+                          <a:miter lim="100000"/>
+                        </a:ln>
+                      </wps:spPr>
+                      <wps:style>
+                        <a:lnRef idx="1">
+                          <a:srgbClr val="000000"/>
+                        </a:lnRef>
+                        <a:fillRef idx="0">
+                          <a:srgbClr val="000000">
+                            <a:alpha val="0"/>
+                          </a:srgbClr>
+                        </a:fillRef>
+                        <a:effectRef idx="0">
+                          <a:scrgbClr r="0" g="0" b="0"/>
+                        </a:effectRef>
+                        <a:fontRef idx="none"/>
+                      </wps:style>
+                      <wps:bodyPr/>
+                    </wps:wsp>
+                  </a:graphicData>
+                </a:graphic>
+              </wp:anchor>
+            </w:drawing>
+          </mc:Choice>
+          <mc:Fallback>
+            <w:pict>
+              <v:shape w14:anchorId="28DEF49B" id="Shape 289" o:spid="_x0000_s1026" style="position:absolute;margin-left:459.85pt;margin-top:53.9pt;width:4.8pt;height:4.8pt;z-index:251661312;visibility:visible;mso-wrap-style:square;mso-wrap-distance-left:9pt;mso-wrap-distance-top:0;mso-wrap-distance-right:9pt;mso-wrap-distance-bottom:0;mso-position-horizontal:absolute;mso-position-horizontal-relative:text;mso-position-vertical:absolute;mso-position-vertical-relative:text;v-text-anchor:top" coordsize="60931,60932" o:gfxdata="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" path="m,l60931,30466,,60932e" filled="f" strokeweight=".16925mm">
+                <v:stroke miterlimit="1" joinstyle="miter"/>
+                <v:path arrowok="t" textboxrect="0,0,60931,60932"/>
+              </v:shape>
+            </w:pict>
+          </mc:Fallback>
+        </mc:AlternateContent>
+      </w:r>
+      <w:r>
+        <w:rPr>
+          <w:noProof/>
+        </w:rPr>
+        <mc:AlternateContent>
+          <mc:Choice Requires="wps">
+            <w:drawing>
+              <wp:anchor distT="0" distB="0" distL="114300" distR="114300" simplePos="0" relativeHeight="251663360" behindDoc="0" locked="0" layoutInCell="1" allowOverlap="1" wp14:anchorId="410FC3EA" wp14:editId="1502F8F2">
+                <wp:simplePos x="0" y="0"/>
+                <wp:positionH relativeFrom="column">
+                  <wp:posOffset>5723062</wp:posOffset>
+                </wp:positionH>
+                <wp:positionV relativeFrom="paragraph">
+                  <wp:posOffset>714342</wp:posOffset>
+                </wp:positionV>
+                <wp:extent cx="166028" cy="0"/>
+                <wp:effectExtent l="0" t="0" r="0" b="0"/>
+                <wp:wrapNone/>
+                <wp:docPr id="291" name="Shape 291"/>
+                <wp:cNvGraphicFramePr/>
+                <a:graphic xmlns:a="http://schemas.openxmlformats.org/drawingml/2006/main">
+                  <a:graphicData uri="http://schemas.microsoft.com/office/word/2010/wordprocessingShape">
+                    <wps:wsp>
+                      <wps:cNvSpPr/>
+                      <wps:spPr>
+                        <a:xfrm>
+                          <a:off x="0" y="0"/>
+                          <a:ext cx="166028" cy="0"/>
+                        </a:xfrm>
+                        <a:custGeom>
+                          <a:avLst/>
+                          <a:gdLst/>
+                          <a:ahLst/>
+                          <a:cxnLst/>
+                          <a:rect l="0" t="0" r="0" b="0"/>
+                          <a:pathLst>
+                            <a:path w="166038">
+                              <a:moveTo>
+                                <a:pt x="0" y="0"/>
+                              </a:moveTo>
+                              <a:lnTo>
+                                <a:pt x="166038" y="0"/>
+                              </a:lnTo>
+                            </a:path>
+                          </a:pathLst>
+                        </a:custGeom>
+                        <a:ln w="12186" cap="flat">
+                          <a:custDash>
+                            <a:ds d="143933" sp="191910"/>
+                          </a:custDash>
+                          <a:miter lim="100000"/>
+                        </a:ln>
+                      </wps:spPr>
+                      <wps:style>
+                        <a:lnRef idx="1">
+                          <a:srgbClr val="000000"/>
+                        </a:lnRef>
+                        <a:fillRef idx="0">
+                          <a:srgbClr val="000000">
+                            <a:alpha val="0"/>
+                          </a:srgbClr>
+                        </a:fillRef>
+                        <a:effectRef idx="0">
+                          <a:scrgbClr r="0" g="0" b="0"/>
+                        </a:effectRef>
+                        <a:fontRef idx="none"/>
+                      </wps:style>
+                      <wps:bodyPr/>
+                    </wps:wsp>
+                  </a:graphicData>
+                </a:graphic>
+              </wp:anchor>
+            </w:drawing>
+          </mc:Choice>
+          <mc:Fallback>
+            <w:pict>
+              <v:shape w14:anchorId="0339D489" id="Shape 291" o:spid="_x0000_s1026" style="position:absolute;margin-left:450.65pt;margin-top:56.25pt;width:13.05pt;height:0;z-index:251663360;visibility:visible;mso-wrap-style:square;mso-wrap-distance-left:9pt;mso-wrap-distance-top:0;mso-wrap-distance-right:9pt;mso-wrap-distance-bottom:0;mso-position-horizontal:absolute;mso-position-horizontal-relative:text;mso-position-vertical:absolute;mso-position-vertical-relative:text;v-text-anchor:top" coordsize="166038,0" o:gfxdata="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" path="m,l166038,e" filled="f" strokeweight=".3385mm">
+                <v:stroke miterlimit="1" joinstyle="miter"/>
+                <v:path arrowok="t" textboxrect="0,0,166038,0"/>
+              </v:shape>
+            </w:pict>
+          </mc:Fallback>
+        </mc:AlternateContent>
+      </w:r>
       <w:r>
         <w:rPr>
           <w:noProof/>

</xml_diff>